<commit_message>
Finishing touches for Project 2
</commit_message>
<xml_diff>
--- a/project2/Project2Writeup.docx
+++ b/project2/Project2Writeup.docx
@@ -221,6 +221,23 @@
       </w:r>
     </w:p>
     <w:p>
+      <w:r>
+        <w:t>For this exp</w:t>
+      </w:r>
+      <w:r>
+        <w:t>eriment, a population size of 25</w:t>
+      </w:r>
+      <w:r>
+        <w:t xml:space="preserve"> was chosen with the number of gene</w:t>
+      </w:r>
+      <w:r>
+        <w:t xml:space="preserve">rations for the GA to run being 20. The crossover rate was .8 and the mutation rate was .6. </w:t>
+      </w:r>
+      <w:r>
+        <w:t xml:space="preserve"> </w:t>
+      </w:r>
+    </w:p>
+    <w:p>
       <w:pPr>
         <w:pStyle w:val="Heading2"/>
       </w:pPr>
@@ -259,11 +276,11 @@
       </w:r>
       <w:proofErr w:type="gramEnd"/>
       <w:r>
-        <w:t xml:space="preserve"> the data has been assigned a cluster, the means are recalculated which is the, maximization step in expectation maximization. This continues until the means stop changing. For this experiment the means </w:t>
+        <w:t xml:space="preserve"> the </w:t>
       </w:r>
       <w:r>
         <w:lastRenderedPageBreak/>
-        <w:t xml:space="preserve">had to stop changing by </w:t>
+        <w:t xml:space="preserve">data has been assigned a cluster, the means are recalculated which is the, maximization step in expectation maximization. This continues until the means stop changing. For this experiment the means had to stop changing by </w:t>
       </w:r>
       <w:r>
         <w:t>.00001</w:t>
@@ -825,11 +842,11 @@
     </w:p>
     <w:p>
       <w:r>
-        <w:t xml:space="preserve">To get results that can be compared to each other, each feature selection algorithm was run with each clustering algorithm on each set of data. For instance, SFS was used with K Means on the Iris data set. This produced results where each feature selection algorithm selected two sets of features for each data set, one for each clustering algorithm that was used. The output from the algorithms was which features </w:t>
+        <w:t xml:space="preserve">To get results that can be compared to each other, each feature selection algorithm was run with each clustering algorithm on each set of data. For instance, SFS was used with K Means on the Iris data set. This produced results where each feature selection algorithm selected two sets of features for each data </w:t>
       </w:r>
       <w:r>
         <w:lastRenderedPageBreak/>
-        <w:t xml:space="preserve">were selected, the data points in each cluster, and the Fisher score for each the selected set of features. </w:t>
+        <w:t xml:space="preserve">set, one for each clustering algorithm that was used. The output from the algorithms was which features were selected, the data points in each cluster, and the Fisher score for each the selected set of features. </w:t>
       </w:r>
       <w:r>
         <w:t xml:space="preserve">For each data set, the number of clusters was determined by the number of classes in the data set. </w:t>
@@ -1818,74 +1835,47 @@
         <w:pStyle w:val="Heading1"/>
         <w:contextualSpacing/>
       </w:pPr>
+      <w:r>
+        <w:lastRenderedPageBreak/>
+        <w:t>References</w:t>
+      </w:r>
+    </w:p>
+    <w:p>
+      <w:pPr>
+        <w:pStyle w:val="Heading2"/>
+        <w:contextualSpacing/>
+      </w:pPr>
+      <w:r>
+        <w:t>Algorithms</w:t>
+      </w:r>
+    </w:p>
+    <w:p>
+      <w:pPr>
+        <w:pStyle w:val="Heading2"/>
+      </w:pPr>
+      <w:r>
+        <w:t>HAC</w:t>
+      </w:r>
+    </w:p>
+    <w:p>
+      <w:pPr>
+        <w:contextualSpacing/>
+      </w:pPr>
+      <w:r>
+        <w:t>“10.2 - Example: Agglomerative Hierarchical Clustering.” 10.2 - Example: Agglomerative Hierarchical Clustering | STAT 555, Pennsylvania State University, 2017, onlinecourses.science.psu.edu/stat555/node/86.</w:t>
+      </w:r>
+    </w:p>
+    <w:p>
+      <w:pPr>
+        <w:contextualSpacing/>
+      </w:pPr>
+    </w:p>
+    <w:p>
+      <w:pPr>
+        <w:contextualSpacing/>
+      </w:pPr>
       <w:bookmarkStart w:id="0" w:name="_GoBack"/>
       <w:bookmarkEnd w:id="0"/>
-      <w:r>
-        <w:lastRenderedPageBreak/>
-        <w:t>References</w:t>
-      </w:r>
-    </w:p>
-    <w:p>
-      <w:pPr>
-        <w:pStyle w:val="Heading2"/>
-        <w:contextualSpacing/>
-      </w:pPr>
-      <w:r>
-        <w:t>Algorithms</w:t>
-      </w:r>
-    </w:p>
-    <w:p>
-      <w:pPr>
-        <w:pStyle w:val="Heading2"/>
-      </w:pPr>
-      <w:r>
-        <w:t>SFS</w:t>
-      </w:r>
-    </w:p>
-    <w:p/>
-    <w:p>
-      <w:pPr>
-        <w:pStyle w:val="Heading2"/>
-      </w:pPr>
-      <w:r>
-        <w:t>GA</w:t>
-      </w:r>
-    </w:p>
-    <w:p/>
-    <w:p>
-      <w:pPr>
-        <w:pStyle w:val="Heading2"/>
-      </w:pPr>
-      <w:r>
-        <w:t>K-Means</w:t>
-      </w:r>
-    </w:p>
-    <w:p/>
-    <w:p>
-      <w:pPr>
-        <w:pStyle w:val="Heading2"/>
-      </w:pPr>
-      <w:r>
-        <w:t>HAC</w:t>
-      </w:r>
-    </w:p>
-    <w:p>
-      <w:pPr>
-        <w:contextualSpacing/>
-      </w:pPr>
-      <w:r>
-        <w:t>“10.2 - Example: Agglomerative Hierarchical Clustering.” 10.2 - Example: Agglomerative Hierarchical Clustering | STAT 555, Pennsylvania State University, 2017, onlinecourses.science.psu.edu/stat555/node/86.</w:t>
-      </w:r>
-    </w:p>
-    <w:p>
-      <w:pPr>
-        <w:pStyle w:val="Heading2"/>
-      </w:pPr>
-    </w:p>
-    <w:p>
-      <w:pPr>
-        <w:contextualSpacing/>
-      </w:pPr>
     </w:p>
     <w:p>
       <w:pPr>
@@ -2057,7 +2047,7 @@
           <w:rPr>
             <w:noProof/>
           </w:rPr>
-          <w:t>6</w:t>
+          <w:t>5</w:t>
         </w:r>
         <w:r>
           <w:rPr>

</xml_diff>